<commit_message>
fix report and graph
</commit_message>
<xml_diff>
--- a/sergeev/lab2/report2.docx
+++ b/sergeev/lab2/report2.docx
@@ -1232,7 +1232,7 @@
       </w:pPr>
       <w:r>
         <w:drawing>
-          <wp:inline xmlns:wp14="http://schemas.microsoft.com/office/word/2010/wordprocessingDrawing" wp14:editId="215A4D31" wp14:anchorId="5090EF65">
+          <wp:inline xmlns:wp14="http://schemas.microsoft.com/office/word/2010/wordprocessingDrawing" wp14:editId="78926DA1" wp14:anchorId="5090EF65">
             <wp:extent cx="5314950" cy="6315075"/>
             <wp:effectExtent l="0" t="0" r="0" b="0"/>
             <wp:docPr id="362256976" name="" title=""/>
@@ -1247,10 +1247,10 @@
                     <pic:cNvPicPr/>
                   </pic:nvPicPr>
                   <pic:blipFill>
-                    <a:blip r:embed="R7c00d320478e43fd">
-                      <a:extLst>
+                    <a:blip r:embed="R978e5fd1a16743c8">
+                      <a:extLst xmlns:a="http://schemas.openxmlformats.org/drawingml/2006/main">
                         <a:ext xmlns:a="http://schemas.openxmlformats.org/drawingml/2006/main" uri="{28A0092B-C50C-407E-A947-70E740481C1C}">
-                          <a14:useLocalDpi val="0"/>
+                          <a14:useLocalDpi xmlns:a14="http://schemas.microsoft.com/office/drawing/2010/main" val="0"/>
                         </a:ext>
                       </a:extLst>
                     </a:blip>
@@ -1259,7 +1259,7 @@
                     </a:stretch>
                   </pic:blipFill>
                   <pic:spPr>
-                    <a:xfrm>
+                    <a:xfrm rot="0" flipH="0" flipV="0">
                       <a:off x="0" y="0"/>
                       <a:ext cx="5314950" cy="6315075"/>
                     </a:xfrm>
@@ -1656,7 +1656,7 @@
             <w:tcMar/>
             <w:vAlign w:val="center"/>
           </w:tcPr>
-          <w:p wp14:textId="77777777">
+          <w:p wp14:textId="7BBA418F">
             <w:pPr>
               <w:spacing w:line="360" w:lineRule="auto"/>
               <w:jc w:val="center"/>
@@ -1673,172 +1673,6 @@
                 <w:lang w:val="en-US"/>
               </w:rPr>
               <w:t>2</w:t>
-            </w:r>
-          </w:p>
-        </w:tc>
-        <w:tc>
-          <w:tcPr>
-            <w:tcW w:w="5610" w:type="dxa"/>
-            <w:shd w:val="clear" w:color="auto" w:fill="auto"/>
-            <w:tcMar/>
-            <w:vAlign w:val="center"/>
-          </w:tcPr>
-          <w:p wp14:textId="7372DC2D">
-            <w:pPr>
-              <w:pStyle w:val="Normal"/>
-              <w:spacing w:line="360" w:lineRule="auto"/>
-              <w:jc w:val="center"/>
-              <w:rPr>
-                <w:sz w:val="28"/>
-                <w:szCs w:val="28"/>
-                <w:lang w:val="en-US"/>
-              </w:rPr>
-            </w:pPr>
-            <w:r>
-              <w:rPr>
-                <w:b w:val="1"/>
-                <w:bCs w:val="1"/>
-                <w:sz w:val="28"/>
-                <w:szCs w:val="28"/>
-                <w:u w:val="single"/>
-                <w:lang w:val="en-US"/>
-              </w:rPr>
-              <w:t>1</w:t>
-            </w:r>
-            <w:r>
-              <w:rPr>
-                <w:sz w:val="28"/>
-                <w:szCs w:val="28"/>
-                <w:lang w:val="en-US"/>
-              </w:rPr>
-              <w:t xml:space="preserve"> – 2 – 3 – 5 – </w:t>
-            </w:r>
-            <w:r>
-              <w:rPr>
-                <w:b w:val="1"/>
-                <w:bCs w:val="1"/>
-                <w:sz w:val="28"/>
-                <w:szCs w:val="28"/>
-                <w:u w:val="single"/>
-                <w:lang w:val="en-US"/>
-              </w:rPr>
-              <w:t>7</w:t>
-            </w:r>
-            <w:r>
-              <w:rPr>
-                <w:b w:val="1"/>
-                <w:bCs w:val="1"/>
-                <w:sz w:val="28"/>
-                <w:szCs w:val="28"/>
-                <w:lang w:val="en-US"/>
-              </w:rPr>
-              <w:t xml:space="preserve"> </w:t>
-            </w:r>
-            <w:r>
-              <w:rPr>
-                <w:sz w:val="28"/>
-                <w:szCs w:val="28"/>
-                <w:lang w:val="en-US"/>
-              </w:rPr>
-              <w:t xml:space="preserve">– </w:t>
-            </w:r>
-            <w:r>
-              <w:rPr>
-                <w:b w:val="1"/>
-                <w:bCs w:val="1"/>
-                <w:sz w:val="28"/>
-                <w:szCs w:val="28"/>
-                <w:u w:val="single"/>
-                <w:lang w:val="en-US"/>
-              </w:rPr>
-              <w:t>8</w:t>
-            </w:r>
-            <w:r>
-              <w:rPr>
-                <w:sz w:val="28"/>
-                <w:szCs w:val="28"/>
-                <w:lang w:val="en-US"/>
-              </w:rPr>
-              <w:t xml:space="preserve"> – </w:t>
-            </w:r>
-            <w:r>
-              <w:rPr>
-                <w:b w:val="1"/>
-                <w:bCs w:val="1"/>
-                <w:sz w:val="28"/>
-                <w:szCs w:val="28"/>
-                <w:u w:val="single"/>
-                <w:lang w:val="en-US"/>
-              </w:rPr>
-              <w:t>9</w:t>
-            </w:r>
-            <w:r>
-              <w:rPr>
-                <w:sz w:val="28"/>
-                <w:szCs w:val="28"/>
-                <w:lang w:val="en-US"/>
-              </w:rPr>
-              <w:t xml:space="preserve"> – 10 – 11</w:t>
-            </w:r>
-          </w:p>
-        </w:tc>
-        <w:tc>
-          <w:tcPr>
-            <w:tcW w:w="3285" w:type="dxa"/>
-            <w:shd w:val="clear" w:color="auto" w:fill="auto"/>
-            <w:tcMar/>
-            <w:vAlign w:val="center"/>
-          </w:tcPr>
-          <w:p wp14:textId="7258CA00">
-            <w:pPr>
-              <w:pStyle w:val="Normal"/>
-              <w:bidi w:val="0"/>
-              <w:spacing w:before="0" w:beforeAutospacing="off" w:after="0" w:afterAutospacing="off" w:line="360" w:lineRule="auto"/>
-              <w:ind w:left="0" w:right="0"/>
-              <w:jc w:val="center"/>
-              <w:rPr>
-                <w:rFonts w:ascii="Times New Roman" w:hAnsi="Times New Roman" w:eastAsia="Times New Roman" w:cs="Times New Roman"/>
-                <w:sz w:val="24"/>
-                <w:szCs w:val="24"/>
-                <w:lang w:val="en-US"/>
-              </w:rPr>
-            </w:pPr>
-            <w:r>
-              <w:rPr>
-                <w:sz w:val="28"/>
-                <w:szCs w:val="28"/>
-                <w:lang w:val="en-US"/>
-              </w:rPr>
-              <w:t>4</w:t>
-            </w:r>
-          </w:p>
-        </w:tc>
-      </w:tr>
-      <w:tr xmlns:wp14="http://schemas.microsoft.com/office/word/2010/wordml" wp14:textId="77777777">
-        <w:tc>
-          <w:tcPr>
-            <w:tcW w:w="959" w:type="dxa"/>
-            <w:shd w:val="clear" w:color="auto" w:fill="auto"/>
-            <w:tcMar/>
-            <w:vAlign w:val="center"/>
-          </w:tcPr>
-          <w:p wp14:textId="77777777">
-            <w:pPr>
-              <w:spacing w:line="360" w:lineRule="auto"/>
-              <w:jc w:val="center"/>
-              <w:rPr>
-                <w:sz w:val="28"/>
-                <w:szCs w:val="28"/>
-                <w:lang w:val="en-US"/>
-              </w:rPr>
-            </w:pPr>
-            <w:r>
-              <w:rPr>
-                <w:sz w:val="28"/>
-                <w:szCs w:val="28"/>
-                <w:lang w:val="en-US"/>
-              </w:rPr>
-              <w:t>3</w:t>
             </w:r>
           </w:p>
         </w:tc>
@@ -2265,7 +2099,7 @@
           <w:sz w:val="28"/>
           <w:szCs w:val="28"/>
         </w:rPr>
-        <w:t xml:space="preserve"> = 17 </w:t>
+        <w:t xml:space="preserve"> = 13 </w:t>
       </w:r>
       <w:r>
         <w:rPr>
@@ -2332,7 +2166,7 @@
         <w:t>то есть цикломатическое число равно 6.</w:t>
       </w:r>
     </w:p>
-    <w:p xmlns:wp14="http://schemas.microsoft.com/office/word/2010/wordml" wp14:textId="77777777">
+    <w:p xmlns:wp14="http://schemas.microsoft.com/office/word/2010/wordml" wp14:textId="7F9BD9DD">
       <w:pPr>
         <w:numPr>
           <w:ilvl w:val="0"/>
@@ -2350,102 +2184,8 @@
           <w:sz w:val="28"/>
           <w:szCs w:val="28"/>
         </w:rPr>
-        <w:t>Для управляющего графа первой пр</w:t>
-      </w:r>
-      <w:r>
-        <w:rPr>
-          <w:sz w:val="28"/>
-          <w:szCs w:val="28"/>
-        </w:rPr>
-        <w:t>ограммы вручную были построены 8</w:t>
-      </w:r>
-      <w:r>
-        <w:rPr>
-          <w:sz w:val="28"/>
-          <w:szCs w:val="28"/>
-        </w:rPr>
-        <w:t xml:space="preserve"> линейно-независимых циклов и линейно-независимых маршрутов, после чего была подсчитана структурная сложность по второму критерию. Результаты представлены на Таблице 2:</w:t>
-      </w:r>
-    </w:p>
-    <w:p xmlns:wp14="http://schemas.microsoft.com/office/word/2010/wordml" wp14:textId="77777777">
-      <w:pPr>
-        <w:spacing w:line="360" w:lineRule="auto"/>
-        <w:jc w:val="both"/>
-        <w:rPr>
-          <w:sz w:val="28"/>
-          <w:szCs w:val="28"/>
-        </w:rPr>
-      </w:pPr>
-    </w:p>
-    <w:p xmlns:wp14="http://schemas.microsoft.com/office/word/2010/wordml" wp14:textId="77777777">
-      <w:pPr>
-        <w:spacing w:line="360" w:lineRule="auto"/>
-        <w:jc w:val="both"/>
-        <w:rPr>
-          <w:sz w:val="28"/>
-          <w:szCs w:val="28"/>
-        </w:rPr>
-      </w:pPr>
-    </w:p>
-    <w:p xmlns:wp14="http://schemas.microsoft.com/office/word/2010/wordml" wp14:textId="77777777">
-      <w:pPr>
-        <w:spacing w:line="360" w:lineRule="auto"/>
-        <w:jc w:val="both"/>
-        <w:rPr>
-          <w:sz w:val="28"/>
-          <w:szCs w:val="28"/>
-        </w:rPr>
-      </w:pPr>
-    </w:p>
-    <w:p xmlns:wp14="http://schemas.microsoft.com/office/word/2010/wordml" wp14:textId="77777777">
-      <w:pPr>
-        <w:spacing w:line="360" w:lineRule="auto"/>
-        <w:jc w:val="both"/>
-        <w:rPr>
-          <w:sz w:val="28"/>
-          <w:szCs w:val="28"/>
-        </w:rPr>
-      </w:pPr>
-    </w:p>
-    <w:p xmlns:wp14="http://schemas.microsoft.com/office/word/2010/wordml" wp14:textId="77777777">
-      <w:pPr>
-        <w:spacing w:line="360" w:lineRule="auto"/>
-        <w:jc w:val="both"/>
-        <w:rPr>
-          <w:sz w:val="28"/>
-          <w:szCs w:val="28"/>
-        </w:rPr>
-      </w:pPr>
-    </w:p>
-    <w:p xmlns:wp14="http://schemas.microsoft.com/office/word/2010/wordml" wp14:textId="77777777">
-      <w:pPr>
-        <w:spacing w:line="360" w:lineRule="auto"/>
-        <w:jc w:val="both"/>
-        <w:rPr>
-          <w:sz w:val="28"/>
-          <w:szCs w:val="28"/>
-        </w:rPr>
-      </w:pPr>
-    </w:p>
-    <w:p xmlns:wp14="http://schemas.microsoft.com/office/word/2010/wordml" wp14:textId="77777777">
-      <w:pPr>
-        <w:spacing w:line="360" w:lineRule="auto"/>
-        <w:jc w:val="both"/>
-        <w:rPr>
-          <w:sz w:val="28"/>
-          <w:szCs w:val="28"/>
-        </w:rPr>
-      </w:pPr>
-    </w:p>
-    <w:p xmlns:wp14="http://schemas.microsoft.com/office/word/2010/wordml" wp14:textId="77777777">
-      <w:pPr>
-        <w:spacing w:line="360" w:lineRule="auto"/>
-        <w:jc w:val="both"/>
-        <w:rPr>
-          <w:sz w:val="28"/>
-          <w:szCs w:val="28"/>
-        </w:rPr>
-      </w:pPr>
+        <w:t>Для управляющего графа первой программы вручную были построены 8 линейно-независимых циклов и линейно-независимых маршрутов, после чего была подсчитана структурная сложность по второму критерию. Результаты представлены на Таблице 2:</w:t>
+      </w:r>
     </w:p>
     <w:tbl>
       <w:tblPr>
@@ -2589,7 +2329,7 @@
             <w:tcMar/>
             <w:vAlign w:val="center"/>
           </w:tcPr>
-          <w:p wp14:textId="6A262102">
+          <w:p wp14:textId="54ABF7F8">
             <w:pPr>
               <w:pStyle w:val="Normal"/>
               <w:bidi w:val="0"/>
@@ -2598,6 +2338,8 @@
               <w:jc w:val="center"/>
               <w:rPr>
                 <w:rFonts w:ascii="Times New Roman" w:hAnsi="Times New Roman" w:eastAsia="Times New Roman" w:cs="Times New Roman"/>
+                <w:b w:val="1"/>
+                <w:bCs w:val="1"/>
                 <w:sz w:val="24"/>
                 <w:szCs w:val="24"/>
                 <w:lang w:val="en-US"/>
@@ -2627,7 +2369,15 @@
                 <w:u w:val="single"/>
                 <w:lang w:val="en-US"/>
               </w:rPr>
-              <w:t>6</w:t>
+              <w:t xml:space="preserve">6 </w:t>
+            </w:r>
+            <w:r>
+              <w:rPr>
+                <w:sz w:val="28"/>
+                <w:szCs w:val="28"/>
+                <w:lang w:val="en-US"/>
+              </w:rPr>
+              <w:t>– 4</w:t>
             </w:r>
           </w:p>
         </w:tc>
@@ -2692,33 +2442,29 @@
             <w:tcMar/>
             <w:vAlign w:val="center"/>
           </w:tcPr>
-          <w:p wp14:textId="31FED325">
+          <w:p wp14:textId="7FC7F1C8">
             <w:pPr>
               <w:pStyle w:val="Normal"/>
               <w:bidi w:val="0"/>
               <w:spacing w:before="0" w:beforeAutospacing="off" w:after="0" w:afterAutospacing="off" w:line="360" w:lineRule="auto"/>
-              <w:ind w:left="0" w:right="0"/>
+              <w:ind/>
               <w:jc w:val="center"/>
               <w:rPr>
                 <w:rFonts w:ascii="Times New Roman" w:hAnsi="Times New Roman" w:eastAsia="Times New Roman" w:cs="Times New Roman"/>
+                <w:b w:val="1"/>
+                <w:bCs w:val="1"/>
                 <w:sz w:val="24"/>
                 <w:szCs w:val="24"/>
+                <w:lang w:val="en-US"/>
               </w:rPr>
             </w:pPr>
             <w:r>
               <w:rPr>
                 <w:sz w:val="28"/>
                 <w:szCs w:val="28"/>
-              </w:rPr>
-              <w:t xml:space="preserve">2 </w:t>
-            </w:r>
-            <w:r>
-              <w:rPr>
-                <w:sz w:val="28"/>
-                <w:szCs w:val="28"/>
-                <w:lang w:val="en-US"/>
-              </w:rPr>
-              <w:t xml:space="preserve">– </w:t>
+                <w:lang w:val="en-US"/>
+              </w:rPr>
+              <w:t xml:space="preserve">5 – </w:t>
             </w:r>
             <w:r>
               <w:rPr>
@@ -2727,8 +2473,17 @@
                 <w:sz w:val="28"/>
                 <w:szCs w:val="28"/>
                 <w:u w:val="single"/>
-              </w:rPr>
-              <w:t>9</w:t>
+                <w:lang w:val="en-US"/>
+              </w:rPr>
+              <w:t xml:space="preserve">7 </w:t>
+            </w:r>
+            <w:r>
+              <w:rPr>
+                <w:sz w:val="28"/>
+                <w:szCs w:val="28"/>
+                <w:lang w:val="en-US"/>
+              </w:rPr>
+              <w:t>– 5</w:t>
             </w:r>
           </w:p>
         </w:tc>
@@ -2739,13 +2494,17 @@
             <w:tcMar/>
             <w:vAlign w:val="center"/>
           </w:tcPr>
-          <w:p wp14:textId="77777777">
+          <w:p wp14:textId="64115BB9">
             <w:pPr>
-              <w:spacing w:line="360" w:lineRule="auto"/>
+              <w:pStyle w:val="Normal"/>
+              <w:bidi w:val="0"/>
+              <w:spacing w:before="0" w:beforeAutospacing="off" w:after="0" w:afterAutospacing="off" w:line="360" w:lineRule="auto"/>
+              <w:ind w:left="0" w:right="0"/>
               <w:jc w:val="center"/>
               <w:rPr>
-                <w:sz w:val="28"/>
-                <w:szCs w:val="28"/>
+                <w:rFonts w:ascii="Times New Roman" w:hAnsi="Times New Roman" w:eastAsia="Times New Roman" w:cs="Times New Roman"/>
+                <w:sz w:val="24"/>
+                <w:szCs w:val="24"/>
               </w:rPr>
             </w:pPr>
             <w:r>
@@ -2793,7 +2552,7 @@
             <w:tcMar/>
             <w:vAlign w:val="center"/>
           </w:tcPr>
-          <w:p wp14:textId="33D90FFA">
+          <w:p wp14:textId="276E0294">
             <w:pPr>
               <w:pStyle w:val="Normal"/>
               <w:bidi w:val="0"/>
@@ -2835,7 +2594,7 @@
                 <w:szCs w:val="28"/>
                 <w:lang w:val="en-US"/>
               </w:rPr>
-              <w:t xml:space="preserve">– </w:t>
+              <w:t xml:space="preserve">– 5 – 7 – </w:t>
             </w:r>
             <w:r>
               <w:rPr>
@@ -2846,7 +2605,15 @@
                 <w:u w:val="single"/>
                 <w:lang w:val="en-US"/>
               </w:rPr>
-              <w:t>8</w:t>
+              <w:t xml:space="preserve">8 </w:t>
+            </w:r>
+            <w:r>
+              <w:rPr>
+                <w:sz w:val="28"/>
+                <w:szCs w:val="28"/>
+                <w:lang w:val="en-US"/>
+              </w:rPr>
+              <w:t>– 3</w:t>
             </w:r>
             <w:r>
               <w:rPr>
@@ -2867,7 +2634,7 @@
             <w:tcMar/>
             <w:vAlign w:val="center"/>
           </w:tcPr>
-          <w:p wp14:textId="0D51C55D">
+          <w:p wp14:textId="34D72734">
             <w:pPr>
               <w:pStyle w:val="Normal"/>
               <w:bidi w:val="0"/>
@@ -2885,7 +2652,7 @@
                 <w:sz w:val="28"/>
                 <w:szCs w:val="28"/>
               </w:rPr>
-              <w:t>1</w:t>
+              <w:t>2</w:t>
             </w:r>
           </w:p>
         </w:tc>
@@ -2925,7 +2692,7 @@
             <w:tcMar/>
             <w:vAlign w:val="center"/>
           </w:tcPr>
-          <w:p wp14:textId="2C73FDB7">
+          <w:p wp14:textId="4E34C4DA">
             <w:pPr>
               <w:pStyle w:val="Normal"/>
               <w:bidi w:val="0"/>
@@ -2942,9 +2709,16 @@
               <w:rPr>
                 <w:sz w:val="28"/>
                 <w:szCs w:val="28"/>
-                <w:lang w:val="en-US"/>
-              </w:rPr>
-              <w:t xml:space="preserve">5 – </w:t>
+              </w:rPr>
+              <w:t xml:space="preserve">2 </w:t>
+            </w:r>
+            <w:r>
+              <w:rPr>
+                <w:sz w:val="28"/>
+                <w:szCs w:val="28"/>
+                <w:lang w:val="en-US"/>
+              </w:rPr>
+              <w:t xml:space="preserve">– 3 – 5 – 7 – </w:t>
             </w:r>
             <w:r>
               <w:rPr>
@@ -2955,7 +2729,33 @@
                 <w:u w:val="single"/>
                 <w:lang w:val="en-US"/>
               </w:rPr>
-              <w:t>7</w:t>
+              <w:t>8</w:t>
+            </w:r>
+            <w:r>
+              <w:rPr>
+                <w:sz w:val="28"/>
+                <w:szCs w:val="28"/>
+                <w:lang w:val="en-US"/>
+              </w:rPr>
+              <w:t xml:space="preserve"> – </w:t>
+            </w:r>
+            <w:r>
+              <w:rPr>
+                <w:b w:val="1"/>
+                <w:bCs w:val="1"/>
+                <w:sz w:val="28"/>
+                <w:szCs w:val="28"/>
+                <w:u w:val="single"/>
+              </w:rPr>
+              <w:t xml:space="preserve">9 </w:t>
+            </w:r>
+            <w:r>
+              <w:rPr>
+                <w:sz w:val="28"/>
+                <w:szCs w:val="28"/>
+                <w:lang w:val="en-US"/>
+              </w:rPr>
+              <w:t>– 2</w:t>
             </w:r>
           </w:p>
         </w:tc>
@@ -2966,7 +2766,7 @@
             <w:tcMar/>
             <w:vAlign w:val="center"/>
           </w:tcPr>
-          <w:p wp14:textId="44A0DDF7">
+          <w:p wp14:textId="730D722A">
             <w:pPr>
               <w:pStyle w:val="Normal"/>
               <w:bidi w:val="0"/>
@@ -2984,7 +2784,7 @@
                 <w:sz w:val="28"/>
                 <w:szCs w:val="28"/>
               </w:rPr>
-              <w:t>1</w:t>
+              <w:t>2</w:t>
             </w:r>
           </w:p>
         </w:tc>
@@ -3356,7 +3156,7 @@
           <w:szCs w:val="28"/>
           <w:lang w:val="en-US"/>
         </w:rPr>
-        <w:t xml:space="preserve"> 11</w:t>
+        <w:t xml:space="preserve"> 13</w:t>
       </w:r>
       <w:r>
         <w:rPr>
@@ -3409,21 +3209,18 @@
         <w:t xml:space="preserve">. Данный управляющий граф представлен на Рисунке 2: </w:t>
       </w:r>
     </w:p>
-    <w:p xmlns:wp14="http://schemas.microsoft.com/office/word/2010/wordml" wp14:textId="77777777">
-      <w:pPr>
+    <w:p xmlns:wp14="http://schemas.microsoft.com/office/word/2010/wordml" wp14:textId="6D71FFEE">
+      <w:pPr>
+        <w:pStyle w:val="Normal"/>
         <w:spacing w:line="360" w:lineRule="auto"/>
         <w:jc w:val="center"/>
-        <w:rPr>
-          <w:sz w:val="28"/>
-          <w:szCs w:val="28"/>
-        </w:rPr>
       </w:pPr>
       <w:r>
         <w:drawing>
-          <wp:inline xmlns:wp14="http://schemas.microsoft.com/office/word/2010/wordprocessingDrawing" wp14:editId="49F4E7EC" wp14:anchorId="7BA1F9D9">
-            <wp:extent cx="1066800" cy="5857875"/>
+          <wp:inline xmlns:wp14="http://schemas.microsoft.com/office/word/2010/wordprocessingDrawing" wp14:editId="2F1C1ECC" wp14:anchorId="09BE90E0">
+            <wp:extent cx="5648326" cy="6029325"/>
             <wp:effectExtent l="0" t="0" r="0" b="0"/>
-            <wp:docPr id="2" name="Picture 2" title=""/>
+            <wp:docPr id="914257324" name="" title=""/>
             <wp:cNvGraphicFramePr>
               <a:graphicFrameLocks noChangeAspect="1"/>
             </wp:cNvGraphicFramePr>
@@ -3431,14 +3228,14 @@
               <a:graphicData uri="http://schemas.openxmlformats.org/drawingml/2006/picture">
                 <pic:pic>
                   <pic:nvPicPr>
-                    <pic:cNvPr id="0" name="Picture 2"/>
+                    <pic:cNvPr id="0" name=""/>
                     <pic:cNvPicPr/>
                   </pic:nvPicPr>
                   <pic:blipFill>
-                    <a:blip r:embed="R891d783803354e74">
-                      <a:extLst xmlns:a="http://schemas.openxmlformats.org/drawingml/2006/main">
-                        <a:ext uri="{28A0092B-C50C-407E-A947-70E740481C1C}">
-                          <a14:useLocalDpi xmlns:a14="http://schemas.microsoft.com/office/drawing/2010/main" val="0"/>
+                    <a:blip r:embed="R2a67578f90d04e29">
+                      <a:extLst>
+                        <a:ext xmlns:a="http://schemas.openxmlformats.org/drawingml/2006/main" uri="{28A0092B-C50C-407E-A947-70E740481C1C}">
+                          <a14:useLocalDpi val="0"/>
                         </a:ext>
                       </a:extLst>
                     </a:blip>
@@ -3447,9 +3244,9 @@
                     </a:stretch>
                   </pic:blipFill>
                   <pic:spPr>
-                    <a:xfrm rot="0" flipH="0" flipV="0">
+                    <a:xfrm>
                       <a:off x="0" y="0"/>
-                      <a:ext cx="1066800" cy="5857875"/>
+                      <a:ext cx="5648326" cy="6029325"/>
                     </a:xfrm>
                     <a:prstGeom prst="rect">
                       <a:avLst/>
@@ -3633,7 +3430,7 @@
         <w:t>y_array[i] = rand() % 100;</w:t>
       </w:r>
     </w:p>
-    <w:p xmlns:wp14="http://schemas.microsoft.com/office/word/2010/wordml" wp14:textId="77777777">
+    <w:p xmlns:wp14="http://schemas.microsoft.com/office/word/2010/wordml" wp14:textId="0B5569B4">
       <w:pPr>
         <w:numPr>
           <w:ilvl w:val="0"/>
@@ -3653,7 +3450,43 @@
           <w:szCs w:val="28"/>
           <w:lang w:val="en-US"/>
         </w:rPr>
-        <w:t>5 – linfit1(x_array, y_array, result_array, &amp;a, &amp;b, n);</w:t>
+        <w:t xml:space="preserve">5 – linfit2(x_array, </w:t>
+      </w:r>
+      <w:proofErr w:type="spellStart"/>
+      <w:r>
+        <w:rPr>
+          <w:sz w:val="28"/>
+          <w:szCs w:val="28"/>
+          <w:lang w:val="en-US"/>
+        </w:rPr>
+        <w:t>y_array</w:t>
+      </w:r>
+      <w:proofErr w:type="spellEnd"/>
+      <w:r>
+        <w:rPr>
+          <w:sz w:val="28"/>
+          <w:szCs w:val="28"/>
+          <w:lang w:val="en-US"/>
+        </w:rPr>
+        <w:t xml:space="preserve">, </w:t>
+      </w:r>
+      <w:proofErr w:type="spellStart"/>
+      <w:r>
+        <w:rPr>
+          <w:sz w:val="28"/>
+          <w:szCs w:val="28"/>
+          <w:lang w:val="en-US"/>
+        </w:rPr>
+        <w:t>result_array</w:t>
+      </w:r>
+      <w:proofErr w:type="spellEnd"/>
+      <w:r>
+        <w:rPr>
+          <w:sz w:val="28"/>
+          <w:szCs w:val="28"/>
+          <w:lang w:val="en-US"/>
+        </w:rPr>
+        <w:t>, &amp;a, &amp;b, n);</w:t>
       </w:r>
     </w:p>
     <w:p xmlns:wp14="http://schemas.microsoft.com/office/word/2010/wordml" wp14:textId="77777777">
@@ -4105,11 +3938,84 @@
           <w:szCs w:val="28"/>
           <w:lang w:val="en-US"/>
         </w:rPr>
-        <w:t>*a = ((sum_x2*sum_y - sum_x*sum_xy)/n)/sxx;</w:t>
-      </w:r>
-    </w:p>
-    <w:p xmlns:wp14="http://schemas.microsoft.com/office/word/2010/wordml" wp14:textId="77777777">
-      <w:pPr>
+        <w:t>*a = ((sum_x2*</w:t>
+      </w:r>
+      <w:proofErr w:type="spellStart"/>
+      <w:r>
+        <w:rPr>
+          <w:sz w:val="28"/>
+          <w:szCs w:val="28"/>
+          <w:lang w:val="en-US"/>
+        </w:rPr>
+        <w:t>sum_y</w:t>
+      </w:r>
+      <w:proofErr w:type="spellEnd"/>
+      <w:r>
+        <w:rPr>
+          <w:sz w:val="28"/>
+          <w:szCs w:val="28"/>
+          <w:lang w:val="en-US"/>
+        </w:rPr>
+        <w:t xml:space="preserve"> - </w:t>
+      </w:r>
+      <w:proofErr w:type="spellStart"/>
+      <w:r>
+        <w:rPr>
+          <w:sz w:val="28"/>
+          <w:szCs w:val="28"/>
+          <w:lang w:val="en-US"/>
+        </w:rPr>
+        <w:t>sum_x</w:t>
+      </w:r>
+      <w:proofErr w:type="spellEnd"/>
+      <w:r>
+        <w:rPr>
+          <w:sz w:val="28"/>
+          <w:szCs w:val="28"/>
+          <w:lang w:val="en-US"/>
+        </w:rPr>
+        <w:t>*</w:t>
+      </w:r>
+      <w:proofErr w:type="spellStart"/>
+      <w:r>
+        <w:rPr>
+          <w:sz w:val="28"/>
+          <w:szCs w:val="28"/>
+          <w:lang w:val="en-US"/>
+        </w:rPr>
+        <w:t>sum_xy</w:t>
+      </w:r>
+      <w:proofErr w:type="spellEnd"/>
+      <w:r>
+        <w:rPr>
+          <w:sz w:val="28"/>
+          <w:szCs w:val="28"/>
+          <w:lang w:val="en-US"/>
+        </w:rPr>
+        <w:t>)/n)/</w:t>
+      </w:r>
+      <w:proofErr w:type="spellStart"/>
+      <w:r>
+        <w:rPr>
+          <w:sz w:val="28"/>
+          <w:szCs w:val="28"/>
+          <w:lang w:val="en-US"/>
+        </w:rPr>
+        <w:t>sxx</w:t>
+      </w:r>
+      <w:proofErr w:type="spellEnd"/>
+      <w:r>
+        <w:rPr>
+          <w:sz w:val="28"/>
+          <w:szCs w:val="28"/>
+          <w:lang w:val="en-US"/>
+        </w:rPr>
+        <w:t>;</w:t>
+      </w:r>
+    </w:p>
+    <w:p>
+      <w:pPr>
+        <w:pStyle w:val="Normal"/>
         <w:numPr>
           <w:ilvl w:val="0"/>
           <w:numId w:val="16"/>
@@ -4117,8 +4023,9 @@
         <w:spacing w:line="360" w:lineRule="auto"/>
         <w:jc w:val="both"/>
         <w:rPr>
-          <w:sz w:val="28"/>
-          <w:szCs w:val="28"/>
+          <w:rFonts w:ascii="Times New Roman" w:hAnsi="Times New Roman" w:eastAsia="Times New Roman" w:cs="Times New Roman"/>
+          <w:sz w:val="24"/>
+          <w:szCs w:val="24"/>
           <w:lang w:val="en-US"/>
         </w:rPr>
       </w:pPr>
@@ -4128,27 +4035,12 @@
           <w:szCs w:val="28"/>
           <w:lang w:val="en-US"/>
         </w:rPr>
-        <w:t>18 –</w:t>
-      </w:r>
-      <w:r>
-        <w:rPr>
-          <w:sz w:val="28"/>
-          <w:szCs w:val="28"/>
-          <w:lang w:val="en-US"/>
-        </w:rPr>
-        <w:t xml:space="preserve"> </w:t>
-      </w:r>
-      <w:r>
-        <w:rPr>
-          <w:sz w:val="28"/>
-          <w:szCs w:val="28"/>
-          <w:lang w:val="en-US"/>
-        </w:rPr>
-        <w:t>*(result + i) = (*a) + (*b)*x[i];</w:t>
-      </w:r>
-    </w:p>
-    <w:p xmlns:wp14="http://schemas.microsoft.com/office/word/2010/wordml" wp14:textId="77777777">
-      <w:pPr>
+        <w:t>18 – correl_coef=sxy/sqrt(sxx*syy);</w:t>
+      </w:r>
+    </w:p>
+    <w:p>
+      <w:pPr>
+        <w:pStyle w:val="Normal"/>
         <w:numPr>
           <w:ilvl w:val="0"/>
           <w:numId w:val="16"/>
@@ -4156,36 +4048,24 @@
         <w:spacing w:line="360" w:lineRule="auto"/>
         <w:jc w:val="both"/>
         <w:rPr>
-          <w:sz w:val="28"/>
-          <w:szCs w:val="28"/>
-        </w:rPr>
-      </w:pPr>
-      <w:r>
-        <w:rPr>
-          <w:sz w:val="28"/>
-          <w:szCs w:val="28"/>
-        </w:rPr>
-        <w:t>19 –</w:t>
-      </w:r>
-      <w:r>
-        <w:rPr>
-          <w:sz w:val="28"/>
-          <w:szCs w:val="28"/>
+          <w:rFonts w:ascii="Times New Roman" w:hAnsi="Times New Roman" w:eastAsia="Times New Roman" w:cs="Times New Roman"/>
+          <w:sz w:val="24"/>
+          <w:szCs w:val="24"/>
           <w:lang w:val="en-US"/>
         </w:rPr>
-        <w:t xml:space="preserve"> </w:t>
-      </w:r>
+      </w:pPr>
       <w:r>
         <w:rPr>
           <w:sz w:val="28"/>
           <w:szCs w:val="28"/>
           <w:lang w:val="en-US"/>
         </w:rPr>
-        <w:t>i &lt; n</w:t>
-      </w:r>
-    </w:p>
-    <w:p xmlns:wp14="http://schemas.microsoft.com/office/word/2010/wordml" wp14:textId="77777777">
-      <w:pPr>
+        <w:t>19 – see=sqrt((sum_y2-(*a)*sum_y-(*b)*sum_xy)/(n-2));</w:t>
+      </w:r>
+    </w:p>
+    <w:p>
+      <w:pPr>
+        <w:pStyle w:val="Normal"/>
         <w:numPr>
           <w:ilvl w:val="0"/>
           <w:numId w:val="16"/>
@@ -4193,16 +4073,171 @@
         <w:spacing w:line="360" w:lineRule="auto"/>
         <w:jc w:val="both"/>
         <w:rPr>
-          <w:sz w:val="28"/>
-          <w:szCs w:val="28"/>
-        </w:rPr>
-      </w:pPr>
-      <w:r>
-        <w:rPr>
-          <w:sz w:val="28"/>
-          <w:szCs w:val="28"/>
-        </w:rPr>
-        <w:t>20 –</w:t>
+          <w:rFonts w:ascii="Times New Roman" w:hAnsi="Times New Roman" w:eastAsia="Times New Roman" w:cs="Times New Roman"/>
+          <w:sz w:val="24"/>
+          <w:szCs w:val="24"/>
+          <w:lang w:val="en-US"/>
+        </w:rPr>
+      </w:pPr>
+      <w:r>
+        <w:rPr>
+          <w:sz w:val="28"/>
+          <w:szCs w:val="28"/>
+          <w:lang w:val="en-US"/>
+        </w:rPr>
+        <w:t>20– sigma_b=see/sqrt(sxx);</w:t>
+      </w:r>
+    </w:p>
+    <w:p>
+      <w:pPr>
+        <w:pStyle w:val="Normal"/>
+        <w:numPr>
+          <w:ilvl w:val="0"/>
+          <w:numId w:val="16"/>
+        </w:numPr>
+        <w:spacing w:line="360" w:lineRule="auto"/>
+        <w:jc w:val="both"/>
+        <w:rPr>
+          <w:rFonts w:ascii="Times New Roman" w:hAnsi="Times New Roman" w:eastAsia="Times New Roman" w:cs="Times New Roman"/>
+          <w:sz w:val="24"/>
+          <w:szCs w:val="24"/>
+          <w:lang w:val="en-US"/>
+        </w:rPr>
+      </w:pPr>
+      <w:r>
+        <w:rPr>
+          <w:sz w:val="28"/>
+          <w:szCs w:val="28"/>
+          <w:lang w:val="en-US"/>
+        </w:rPr>
+        <w:t>21– sigma_a=sigma_b*sqrt(sum_x2/n);</w:t>
+      </w:r>
+    </w:p>
+    <w:p xmlns:wp14="http://schemas.microsoft.com/office/word/2010/wordml" wp14:textId="2F7F5D75">
+      <w:pPr>
+        <w:numPr>
+          <w:ilvl w:val="0"/>
+          <w:numId w:val="16"/>
+        </w:numPr>
+        <w:spacing w:line="360" w:lineRule="auto"/>
+        <w:jc w:val="both"/>
+        <w:rPr>
+          <w:sz w:val="28"/>
+          <w:szCs w:val="28"/>
+          <w:lang w:val="en-US"/>
+        </w:rPr>
+      </w:pPr>
+      <w:r>
+        <w:rPr>
+          <w:sz w:val="28"/>
+          <w:szCs w:val="28"/>
+          <w:lang w:val="en-US"/>
+        </w:rPr>
+        <w:t>22– *(result + i) = (*a) + (*</w:t>
+      </w:r>
+      <w:proofErr w:type="gramStart"/>
+      <w:r>
+        <w:rPr>
+          <w:sz w:val="28"/>
+          <w:szCs w:val="28"/>
+          <w:lang w:val="en-US"/>
+        </w:rPr>
+        <w:t>b)*</w:t>
+      </w:r>
+      <w:proofErr w:type="gramEnd"/>
+      <w:r>
+        <w:rPr>
+          <w:sz w:val="28"/>
+          <w:szCs w:val="28"/>
+          <w:lang w:val="en-US"/>
+        </w:rPr>
+        <w:t>x[</w:t>
+      </w:r>
+      <w:proofErr w:type="spellStart"/>
+      <w:r>
+        <w:rPr>
+          <w:sz w:val="28"/>
+          <w:szCs w:val="28"/>
+          <w:lang w:val="en-US"/>
+        </w:rPr>
+        <w:t>i</w:t>
+      </w:r>
+      <w:proofErr w:type="spellEnd"/>
+      <w:r>
+        <w:rPr>
+          <w:sz w:val="28"/>
+          <w:szCs w:val="28"/>
+          <w:lang w:val="en-US"/>
+        </w:rPr>
+        <w:t>];</w:t>
+      </w:r>
+    </w:p>
+    <w:p xmlns:wp14="http://schemas.microsoft.com/office/word/2010/wordml" wp14:textId="6CE755D0">
+      <w:pPr>
+        <w:numPr>
+          <w:ilvl w:val="0"/>
+          <w:numId w:val="16"/>
+        </w:numPr>
+        <w:spacing w:line="360" w:lineRule="auto"/>
+        <w:jc w:val="both"/>
+        <w:rPr>
+          <w:sz w:val="28"/>
+          <w:szCs w:val="28"/>
+        </w:rPr>
+      </w:pPr>
+      <w:r>
+        <w:rPr>
+          <w:sz w:val="28"/>
+          <w:szCs w:val="28"/>
+        </w:rPr>
+        <w:t>23–</w:t>
+      </w:r>
+      <w:r>
+        <w:rPr>
+          <w:sz w:val="28"/>
+          <w:szCs w:val="28"/>
+          <w:lang w:val="en-US"/>
+        </w:rPr>
+        <w:t xml:space="preserve"> </w:t>
+      </w:r>
+      <w:proofErr w:type="spellStart"/>
+      <w:r>
+        <w:rPr>
+          <w:sz w:val="28"/>
+          <w:szCs w:val="28"/>
+          <w:lang w:val="en-US"/>
+        </w:rPr>
+        <w:t>i</w:t>
+      </w:r>
+      <w:proofErr w:type="spellEnd"/>
+      <w:r>
+        <w:rPr>
+          <w:sz w:val="28"/>
+          <w:szCs w:val="28"/>
+          <w:lang w:val="en-US"/>
+        </w:rPr>
+        <w:t xml:space="preserve"> &lt; n</w:t>
+      </w:r>
+    </w:p>
+    <w:p xmlns:wp14="http://schemas.microsoft.com/office/word/2010/wordml" wp14:textId="0CFC551D">
+      <w:pPr>
+        <w:numPr>
+          <w:ilvl w:val="0"/>
+          <w:numId w:val="16"/>
+        </w:numPr>
+        <w:spacing w:line="360" w:lineRule="auto"/>
+        <w:jc w:val="both"/>
+        <w:rPr>
+          <w:sz w:val="28"/>
+          <w:szCs w:val="28"/>
+        </w:rPr>
+      </w:pPr>
+      <w:r>
+        <w:rPr>
+          <w:sz w:val="28"/>
+          <w:szCs w:val="28"/>
+        </w:rPr>
+        <w:t>24 –</w:t>
       </w:r>
       <w:r>
         <w:rPr>
@@ -4257,6 +4292,7 @@
           <w:tcPr>
             <w:tcW w:w="959" w:type="dxa"/>
             <w:shd w:val="clear" w:color="auto" w:fill="auto"/>
+            <w:tcMar/>
             <w:vAlign w:val="center"/>
           </w:tcPr>
           <w:p wp14:textId="77777777">
@@ -4285,6 +4321,7 @@
           <w:tcPr>
             <w:tcW w:w="5610" w:type="dxa"/>
             <w:shd w:val="clear" w:color="auto" w:fill="auto"/>
+            <w:tcMar/>
             <w:vAlign w:val="center"/>
           </w:tcPr>
           <w:p wp14:textId="77777777">
@@ -4313,6 +4350,7 @@
           <w:tcPr>
             <w:tcW w:w="3285" w:type="dxa"/>
             <w:shd w:val="clear" w:color="auto" w:fill="auto"/>
+            <w:tcMar/>
             <w:vAlign w:val="center"/>
           </w:tcPr>
           <w:p wp14:textId="77777777">
@@ -4343,6 +4381,7 @@
           <w:tcPr>
             <w:tcW w:w="959" w:type="dxa"/>
             <w:shd w:val="clear" w:color="auto" w:fill="auto"/>
+            <w:tcMar/>
             <w:vAlign w:val="center"/>
           </w:tcPr>
           <w:p wp14:textId="77777777">
@@ -4369,6 +4408,179 @@
           <w:tcPr>
             <w:tcW w:w="5610" w:type="dxa"/>
             <w:shd w:val="clear" w:color="auto" w:fill="auto"/>
+            <w:tcMar/>
+            <w:vAlign w:val="center"/>
+          </w:tcPr>
+          <w:p wp14:textId="4B8299C8">
+            <w:pPr>
+              <w:pStyle w:val="Normal"/>
+              <w:spacing w:line="360" w:lineRule="auto"/>
+              <w:jc w:val="center"/>
+              <w:rPr>
+                <w:rFonts w:ascii="Times New Roman" w:hAnsi="Times New Roman" w:eastAsia="Times New Roman" w:cs="Times New Roman"/>
+                <w:sz w:val="24"/>
+                <w:szCs w:val="24"/>
+                <w:lang w:val="en-US"/>
+              </w:rPr>
+            </w:pPr>
+            <w:r>
+              <w:rPr>
+                <w:sz w:val="28"/>
+                <w:szCs w:val="28"/>
+                <w:lang w:val="en-US"/>
+              </w:rPr>
+              <w:t xml:space="preserve">1 – 2 – 3 – </w:t>
+            </w:r>
+            <w:r>
+              <w:rPr>
+                <w:b w:val="1"/>
+                <w:bCs w:val="1"/>
+                <w:sz w:val="28"/>
+                <w:szCs w:val="28"/>
+                <w:u w:val="single"/>
+                <w:lang w:val="en-US"/>
+              </w:rPr>
+              <w:t>4</w:t>
+            </w:r>
+            <w:r>
+              <w:rPr>
+                <w:sz w:val="28"/>
+                <w:szCs w:val="28"/>
+                <w:lang w:val="en-US"/>
+              </w:rPr>
+              <w:t xml:space="preserve"> – 3 – </w:t>
+            </w:r>
+            <w:r>
+              <w:rPr>
+                <w:b w:val="1"/>
+                <w:bCs w:val="1"/>
+                <w:sz w:val="28"/>
+                <w:szCs w:val="28"/>
+                <w:u w:val="single"/>
+                <w:lang w:val="en-US"/>
+              </w:rPr>
+              <w:t>4</w:t>
+            </w:r>
+            <w:r>
+              <w:rPr>
+                <w:sz w:val="28"/>
+                <w:szCs w:val="28"/>
+                <w:lang w:val="en-US"/>
+              </w:rPr>
+              <w:t xml:space="preserve"> – 5 – 6 – 7 – 8 – 9 – 10 – 11 – </w:t>
+            </w:r>
+            <w:r>
+              <w:rPr>
+                <w:b w:val="1"/>
+                <w:bCs w:val="1"/>
+                <w:sz w:val="28"/>
+                <w:szCs w:val="28"/>
+                <w:u w:val="single"/>
+                <w:lang w:val="en-US"/>
+              </w:rPr>
+              <w:t>12</w:t>
+            </w:r>
+            <w:r>
+              <w:rPr>
+                <w:sz w:val="28"/>
+                <w:szCs w:val="28"/>
+                <w:lang w:val="en-US"/>
+              </w:rPr>
+              <w:t xml:space="preserve"> – 6 – 7 – 8 – 9 – 10 – 11 – </w:t>
+            </w:r>
+            <w:r>
+              <w:rPr>
+                <w:b w:val="1"/>
+                <w:bCs w:val="1"/>
+                <w:sz w:val="28"/>
+                <w:szCs w:val="28"/>
+                <w:u w:val="single"/>
+                <w:lang w:val="en-US"/>
+              </w:rPr>
+              <w:t>12</w:t>
+            </w:r>
+            <w:r>
+              <w:rPr>
+                <w:sz w:val="28"/>
+                <w:szCs w:val="28"/>
+                <w:lang w:val="en-US"/>
+              </w:rPr>
+              <w:t xml:space="preserve"> – 13 – 14 – 15 – 16 – 17 – 18 – </w:t>
+            </w:r>
+            <w:r>
+              <w:rPr>
+                <w:b w:val="0"/>
+                <w:bCs w:val="0"/>
+                <w:sz w:val="28"/>
+                <w:szCs w:val="28"/>
+                <w:u w:val="none"/>
+                <w:lang w:val="en-US"/>
+              </w:rPr>
+              <w:t>19</w:t>
+            </w:r>
+            <w:r>
+              <w:rPr>
+                <w:b w:val="0"/>
+                <w:bCs w:val="0"/>
+                <w:sz w:val="28"/>
+                <w:szCs w:val="28"/>
+                <w:lang w:val="en-US"/>
+              </w:rPr>
+              <w:t xml:space="preserve"> </w:t>
+            </w:r>
+            <w:r>
+              <w:rPr>
+                <w:sz w:val="28"/>
+                <w:szCs w:val="28"/>
+                <w:lang w:val="en-US"/>
+              </w:rPr>
+              <w:t xml:space="preserve">– 20 – 21 – 22 – </w:t>
+            </w:r>
+            <w:r>
+              <w:rPr>
+                <w:b w:val="1"/>
+                <w:bCs w:val="1"/>
+                <w:sz w:val="28"/>
+                <w:szCs w:val="28"/>
+                <w:u w:val="single"/>
+                <w:lang w:val="en-US"/>
+              </w:rPr>
+              <w:t>23</w:t>
+            </w:r>
+            <w:r>
+              <w:rPr>
+                <w:sz w:val="28"/>
+                <w:szCs w:val="28"/>
+                <w:lang w:val="en-US"/>
+              </w:rPr>
+              <w:t xml:space="preserve"> – 22 – </w:t>
+            </w:r>
+            <w:r>
+              <w:rPr>
+                <w:b w:val="1"/>
+                <w:bCs w:val="1"/>
+                <w:sz w:val="28"/>
+                <w:szCs w:val="28"/>
+                <w:u w:val="single"/>
+                <w:lang w:val="en-US"/>
+              </w:rPr>
+              <w:t>23</w:t>
+            </w:r>
+            <w:r>
+              <w:rPr>
+                <w:sz w:val="28"/>
+                <w:szCs w:val="28"/>
+                <w:lang w:val="en-US"/>
+              </w:rPr>
+              <w:t xml:space="preserve"> – 24</w:t>
+            </w:r>
+          </w:p>
+        </w:tc>
+        <w:tc>
+          <w:tcPr>
+            <w:tcW w:w="3285" w:type="dxa"/>
+            <w:shd w:val="clear" w:color="auto" w:fill="auto"/>
+            <w:tcMar/>
             <w:vAlign w:val="center"/>
           </w:tcPr>
           <w:p wp14:textId="77777777">
@@ -4387,140 +4599,6 @@
                 <w:szCs w:val="28"/>
                 <w:lang w:val="en-US"/>
               </w:rPr>
-              <w:t xml:space="preserve">1 – 2 – 3 – </w:t>
-            </w:r>
-            <w:r>
-              <w:rPr>
-                <w:b/>
-                <w:sz w:val="28"/>
-                <w:szCs w:val="28"/>
-                <w:u w:val="single"/>
-                <w:lang w:val="en-US"/>
-              </w:rPr>
-              <w:t>4</w:t>
-            </w:r>
-            <w:r>
-              <w:rPr>
-                <w:sz w:val="28"/>
-                <w:szCs w:val="28"/>
-                <w:lang w:val="en-US"/>
-              </w:rPr>
-              <w:t xml:space="preserve"> – 3 – </w:t>
-            </w:r>
-            <w:r>
-              <w:rPr>
-                <w:b/>
-                <w:sz w:val="28"/>
-                <w:szCs w:val="28"/>
-                <w:u w:val="single"/>
-                <w:lang w:val="en-US"/>
-              </w:rPr>
-              <w:t>4</w:t>
-            </w:r>
-            <w:r>
-              <w:rPr>
-                <w:sz w:val="28"/>
-                <w:szCs w:val="28"/>
-                <w:lang w:val="en-US"/>
-              </w:rPr>
-              <w:t xml:space="preserve"> – 5 – 6 – 7 – 8 – 9 – 10 – 11 – </w:t>
-            </w:r>
-            <w:r>
-              <w:rPr>
-                <w:b/>
-                <w:sz w:val="28"/>
-                <w:szCs w:val="28"/>
-                <w:u w:val="single"/>
-                <w:lang w:val="en-US"/>
-              </w:rPr>
-              <w:t>12</w:t>
-            </w:r>
-            <w:r>
-              <w:rPr>
-                <w:sz w:val="28"/>
-                <w:szCs w:val="28"/>
-                <w:lang w:val="en-US"/>
-              </w:rPr>
-              <w:t xml:space="preserve"> – 6 – 7 – 8 – 9 – 10 – 11 – </w:t>
-            </w:r>
-            <w:r>
-              <w:rPr>
-                <w:b/>
-                <w:sz w:val="28"/>
-                <w:szCs w:val="28"/>
-                <w:u w:val="single"/>
-                <w:lang w:val="en-US"/>
-              </w:rPr>
-              <w:t>12</w:t>
-            </w:r>
-            <w:r>
-              <w:rPr>
-                <w:sz w:val="28"/>
-                <w:szCs w:val="28"/>
-                <w:lang w:val="en-US"/>
-              </w:rPr>
-              <w:t xml:space="preserve"> – 13 – 14 – 15 – 16 – 17 – 18 – </w:t>
-            </w:r>
-            <w:r>
-              <w:rPr>
-                <w:b/>
-                <w:sz w:val="28"/>
-                <w:szCs w:val="28"/>
-                <w:u w:val="single"/>
-                <w:lang w:val="en-US"/>
-              </w:rPr>
-              <w:t>19</w:t>
-            </w:r>
-            <w:r>
-              <w:rPr>
-                <w:sz w:val="28"/>
-                <w:szCs w:val="28"/>
-                <w:lang w:val="en-US"/>
-              </w:rPr>
-              <w:t xml:space="preserve"> – 18 – </w:t>
-            </w:r>
-            <w:r>
-              <w:rPr>
-                <w:b/>
-                <w:sz w:val="28"/>
-                <w:szCs w:val="28"/>
-                <w:u w:val="single"/>
-                <w:lang w:val="en-US"/>
-              </w:rPr>
-              <w:t>19</w:t>
-            </w:r>
-            <w:r>
-              <w:rPr>
-                <w:sz w:val="28"/>
-                <w:szCs w:val="28"/>
-                <w:lang w:val="en-US"/>
-              </w:rPr>
-              <w:t xml:space="preserve"> – 20</w:t>
-            </w:r>
-          </w:p>
-        </w:tc>
-        <w:tc>
-          <w:tcPr>
-            <w:tcW w:w="3285" w:type="dxa"/>
-            <w:shd w:val="clear" w:color="auto" w:fill="auto"/>
-            <w:vAlign w:val="center"/>
-          </w:tcPr>
-          <w:p wp14:textId="77777777">
-            <w:pPr>
-              <w:spacing w:line="360" w:lineRule="auto"/>
-              <w:jc w:val="center"/>
-              <w:rPr>
-                <w:sz w:val="28"/>
-                <w:szCs w:val="28"/>
-                <w:lang w:val="en-US"/>
-              </w:rPr>
-            </w:pPr>
-            <w:r>
-              <w:rPr>
-                <w:sz w:val="28"/>
-                <w:szCs w:val="28"/>
-                <w:lang w:val="en-US"/>
-              </w:rPr>
               <w:t>6</w:t>
             </w:r>
           </w:p>
@@ -4614,7 +4692,7 @@
         <w:t>Было рассчитано вручную цикломатическое число графа программы из первой лабораторной работы для дальнейшего применения второго критерия. Для данной программы число вершин в графе равно 20, число дуг – 22, число связных компонент графа 1 (максимально связный граф получается путём добавления дугу (20, 1)), тогда:</w:t>
       </w:r>
     </w:p>
-    <w:p xmlns:wp14="http://schemas.microsoft.com/office/word/2010/wordml" wp14:textId="77777777">
+    <w:p xmlns:wp14="http://schemas.microsoft.com/office/word/2010/wordml" wp14:textId="064E2E4E">
       <w:pPr>
         <w:spacing w:line="360" w:lineRule="auto"/>
         <w:ind w:left="720"/>
@@ -4629,21 +4707,7 @@
           <w:sz w:val="28"/>
           <w:szCs w:val="28"/>
         </w:rPr>
-        <w:t>Z = Y – N + 2*P</w:t>
-      </w:r>
-      <w:r>
-        <w:rPr>
-          <w:sz w:val="28"/>
-          <w:szCs w:val="28"/>
-        </w:rPr>
-        <w:t xml:space="preserve"> = 22 – 20 + 2*1 = 4</w:t>
-      </w:r>
-      <w:r>
-        <w:rPr>
-          <w:sz w:val="28"/>
-          <w:szCs w:val="28"/>
-        </w:rPr>
-        <w:t>,</w:t>
+        <w:t>Z = Y – N + 2*P = 26 – 24 + 2*1 = 4,</w:t>
       </w:r>
     </w:p>
     <w:p xmlns:wp14="http://schemas.microsoft.com/office/word/2010/wordml" wp14:textId="77777777">
@@ -5281,7 +5345,7 @@
         <w:t>единиц.</w:t>
       </w:r>
     </w:p>
-    <w:p xmlns:wp14="http://schemas.microsoft.com/office/word/2010/wordml" wp14:textId="77777777">
+    <w:p xmlns:wp14="http://schemas.microsoft.com/office/word/2010/wordml" wp14:textId="72B0B3CC">
       <w:pPr>
         <w:numPr>
           <w:ilvl w:val="0"/>
@@ -5329,38 +5393,21 @@
           <w:sz w:val="28"/>
           <w:szCs w:val="28"/>
         </w:rPr>
-        <w:t>.</w:t>
-      </w:r>
-      <w:r>
-        <w:rPr>
-          <w:sz w:val="28"/>
-          <w:szCs w:val="28"/>
-        </w:rPr>
-        <w:t xml:space="preserve"> </w:t>
-      </w:r>
-      <w:r>
-        <w:rPr>
-          <w:sz w:val="28"/>
-          <w:szCs w:val="28"/>
-        </w:rPr>
-        <w:t>Результаты расчёта структурной сложности по первому критерию приведены на Рисунке 3, по второму критерию – на Рисунках 4 и 5:</w:t>
-      </w:r>
-    </w:p>
-    <w:p xmlns:wp14="http://schemas.microsoft.com/office/word/2010/wordml" wp14:textId="77777777">
-      <w:pPr>
+        <w:t>. Результаты расчёта структурной сложности по первому критерию приведены на Рисунке 3, по второму критерию – на Рисунке 4:</w:t>
+      </w:r>
+    </w:p>
+    <w:p xmlns:wp14="http://schemas.microsoft.com/office/word/2010/wordml" wp14:textId="1B46966A">
+      <w:pPr>
+        <w:pStyle w:val="Normal"/>
         <w:spacing w:line="360" w:lineRule="auto"/>
         <w:jc w:val="center"/>
-        <w:rPr>
-          <w:sz w:val="28"/>
-          <w:szCs w:val="28"/>
-        </w:rPr>
       </w:pPr>
       <w:r>
         <w:drawing>
-          <wp:inline xmlns:wp14="http://schemas.microsoft.com/office/word/2010/wordprocessingDrawing" wp14:editId="00274C7E" wp14:anchorId="3091DCF9">
-            <wp:extent cx="5114925" cy="3495675"/>
+          <wp:inline xmlns:wp14="http://schemas.microsoft.com/office/word/2010/wordprocessingDrawing" wp14:editId="7997975B" wp14:anchorId="3C9C6C98">
+            <wp:extent cx="6095998" cy="4143375"/>
             <wp:effectExtent l="0" t="0" r="0" b="0"/>
-            <wp:docPr id="3" name="Picture 3" title=""/>
+            <wp:docPr id="1296243461" name="" title=""/>
             <wp:cNvGraphicFramePr>
               <a:graphicFrameLocks noChangeAspect="1"/>
             </wp:cNvGraphicFramePr>
@@ -5368,14 +5415,14 @@
               <a:graphicData uri="http://schemas.openxmlformats.org/drawingml/2006/picture">
                 <pic:pic>
                   <pic:nvPicPr>
-                    <pic:cNvPr id="0" name="Picture 3"/>
+                    <pic:cNvPr id="0" name=""/>
                     <pic:cNvPicPr/>
                   </pic:nvPicPr>
                   <pic:blipFill>
-                    <a:blip r:embed="R4bc3f38097374b6e">
-                      <a:extLst xmlns:a="http://schemas.openxmlformats.org/drawingml/2006/main">
-                        <a:ext uri="{28A0092B-C50C-407E-A947-70E740481C1C}">
-                          <a14:useLocalDpi xmlns:a14="http://schemas.microsoft.com/office/drawing/2010/main" val="0"/>
+                    <a:blip r:embed="R353af65f07c6459b">
+                      <a:extLst>
+                        <a:ext xmlns:a="http://schemas.openxmlformats.org/drawingml/2006/main" uri="{28A0092B-C50C-407E-A947-70E740481C1C}">
+                          <a14:useLocalDpi val="0"/>
                         </a:ext>
                       </a:extLst>
                     </a:blip>
@@ -5384,9 +5431,9 @@
                     </a:stretch>
                   </pic:blipFill>
                   <pic:spPr>
-                    <a:xfrm rot="0" flipH="0" flipV="0">
+                    <a:xfrm>
                       <a:off x="0" y="0"/>
-                      <a:ext cx="5114925" cy="3495675"/>
+                      <a:ext cx="6095998" cy="4143375"/>
                     </a:xfrm>
                     <a:prstGeom prst="rect">
                       <a:avLst/>
@@ -5426,21 +5473,18 @@
         </w:rPr>
       </w:pPr>
     </w:p>
-    <w:p xmlns:wp14="http://schemas.microsoft.com/office/word/2010/wordml" wp14:textId="77777777">
-      <w:pPr>
+    <w:p xmlns:wp14="http://schemas.microsoft.com/office/word/2010/wordml" wp14:textId="556B795C">
+      <w:pPr>
+        <w:pStyle w:val="Normal"/>
         <w:spacing w:line="360" w:lineRule="auto"/>
         <w:jc w:val="center"/>
-        <w:rPr>
-          <w:sz w:val="28"/>
-          <w:szCs w:val="28"/>
-        </w:rPr>
       </w:pPr>
       <w:r>
         <w:drawing>
-          <wp:inline xmlns:wp14="http://schemas.microsoft.com/office/word/2010/wordprocessingDrawing" wp14:editId="7301872D" wp14:anchorId="3019EBE1">
-            <wp:extent cx="4905376" cy="3352800"/>
+          <wp:inline xmlns:wp14="http://schemas.microsoft.com/office/word/2010/wordprocessingDrawing" wp14:editId="777FD80F" wp14:anchorId="0011CFA4">
+            <wp:extent cx="6115050" cy="4133850"/>
             <wp:effectExtent l="0" t="0" r="0" b="0"/>
-            <wp:docPr id="4" name="Picture 4" title=""/>
+            <wp:docPr id="1978753309" name="" title=""/>
             <wp:cNvGraphicFramePr>
               <a:graphicFrameLocks noChangeAspect="1"/>
             </wp:cNvGraphicFramePr>
@@ -5448,14 +5492,14 @@
               <a:graphicData uri="http://schemas.openxmlformats.org/drawingml/2006/picture">
                 <pic:pic>
                   <pic:nvPicPr>
-                    <pic:cNvPr id="0" name="Picture 4"/>
+                    <pic:cNvPr id="0" name=""/>
                     <pic:cNvPicPr/>
                   </pic:nvPicPr>
                   <pic:blipFill>
-                    <a:blip r:embed="Rfbba0298a7444378">
-                      <a:extLst xmlns:a="http://schemas.openxmlformats.org/drawingml/2006/main">
-                        <a:ext uri="{28A0092B-C50C-407E-A947-70E740481C1C}">
-                          <a14:useLocalDpi xmlns:a14="http://schemas.microsoft.com/office/drawing/2010/main" val="0"/>
+                    <a:blip r:embed="R8f997b127a234468">
+                      <a:extLst>
+                        <a:ext xmlns:a="http://schemas.openxmlformats.org/drawingml/2006/main" uri="{28A0092B-C50C-407E-A947-70E740481C1C}">
+                          <a14:useLocalDpi val="0"/>
                         </a:ext>
                       </a:extLst>
                     </a:blip>
@@ -5464,9 +5508,9 @@
                     </a:stretch>
                   </pic:blipFill>
                   <pic:spPr>
-                    <a:xfrm rot="0" flipH="0" flipV="0">
+                    <a:xfrm>
                       <a:off x="0" y="0"/>
-                      <a:ext cx="4905376" cy="3352800"/>
+                      <a:ext cx="6115050" cy="4133850"/>
                     </a:xfrm>
                     <a:prstGeom prst="rect">
                       <a:avLst/>
@@ -5479,6 +5523,23 @@
         </w:drawing>
       </w:r>
     </w:p>
+    <w:p xmlns:wp14="http://schemas.microsoft.com/office/word/2010/wordml" wp14:textId="4D2DD5DF">
+      <w:pPr>
+        <w:spacing w:line="360" w:lineRule="auto"/>
+        <w:jc w:val="center"/>
+        <w:rPr>
+          <w:sz w:val="28"/>
+          <w:szCs w:val="28"/>
+        </w:rPr>
+      </w:pPr>
+      <w:r>
+        <w:rPr>
+          <w:sz w:val="28"/>
+          <w:szCs w:val="28"/>
+        </w:rPr>
+        <w:t>Рисунок 4: Программный расчёт структурной сложности первой программы по второму критерию</w:t>
+      </w:r>
+    </w:p>
     <w:p xmlns:wp14="http://schemas.microsoft.com/office/word/2010/wordml" wp14:textId="77777777">
       <w:pPr>
         <w:spacing w:line="360" w:lineRule="auto"/>
@@ -5488,49 +5549,70 @@
           <w:szCs w:val="28"/>
         </w:rPr>
       </w:pPr>
-      <w:r>
-        <w:rPr>
-          <w:sz w:val="28"/>
-          <w:szCs w:val="28"/>
-        </w:rPr>
-        <w:t>Рисунок 4: Программный расчёт структурной сложности первой программы по второму критерию, часть 1</w:t>
-      </w:r>
-    </w:p>
-    <w:p xmlns:wp14="http://schemas.microsoft.com/office/word/2010/wordml" wp14:textId="77777777">
-      <w:pPr>
+    </w:p>
+    <w:p xmlns:wp14="http://schemas.microsoft.com/office/word/2010/wordml" wp14:textId="107D1E06">
+      <w:pPr>
+        <w:numPr>
+          <w:ilvl w:val="0"/>
+          <w:numId w:val="11"/>
+        </w:numPr>
+        <w:spacing w:line="360" w:lineRule="auto"/>
+        <w:jc w:val="both"/>
+        <w:rPr>
+          <w:sz w:val="28"/>
+          <w:szCs w:val="28"/>
+        </w:rPr>
+      </w:pPr>
+      <w:r>
+        <w:rPr>
+          <w:sz w:val="28"/>
+          <w:szCs w:val="28"/>
+        </w:rPr>
+        <w:t xml:space="preserve">Для программы из первой лабораторной работы была подсчитана структурная сложность по двум критериям с помощью программы </w:t>
+      </w:r>
+      <w:r>
+        <w:rPr>
+          <w:sz w:val="28"/>
+          <w:szCs w:val="28"/>
+          <w:lang w:val="en-US"/>
+        </w:rPr>
+        <w:t>ways</w:t>
+      </w:r>
+      <w:r>
+        <w:rPr>
+          <w:sz w:val="28"/>
+          <w:szCs w:val="28"/>
+        </w:rPr>
+        <w:t>.</w:t>
+      </w:r>
+      <w:r>
+        <w:rPr>
+          <w:sz w:val="28"/>
+          <w:szCs w:val="28"/>
+          <w:lang w:val="en-US"/>
+        </w:rPr>
+        <w:t>exe</w:t>
+      </w:r>
+      <w:r>
+        <w:rPr>
+          <w:sz w:val="28"/>
+          <w:szCs w:val="28"/>
+        </w:rPr>
+        <w:t>. Результаты расчёта структурной сложности по первому критерию приведены на Рисунке 5, по второму критерию – на Рисунке 6:</w:t>
+      </w:r>
+    </w:p>
+    <w:p xmlns:wp14="http://schemas.microsoft.com/office/word/2010/wordml" wp14:textId="7BBF2B36">
+      <w:pPr>
+        <w:pStyle w:val="Normal"/>
         <w:spacing w:line="360" w:lineRule="auto"/>
         <w:jc w:val="center"/>
-        <w:rPr>
-          <w:sz w:val="28"/>
-          <w:szCs w:val="28"/>
-        </w:rPr>
-      </w:pPr>
-    </w:p>
-    <w:p xmlns:wp14="http://schemas.microsoft.com/office/word/2010/wordml" wp14:textId="77777777">
-      <w:pPr>
-        <w:spacing w:line="360" w:lineRule="auto"/>
-        <w:jc w:val="center"/>
-        <w:rPr>
-          <w:sz w:val="28"/>
-          <w:szCs w:val="28"/>
-        </w:rPr>
-      </w:pPr>
-    </w:p>
-    <w:p xmlns:wp14="http://schemas.microsoft.com/office/word/2010/wordml" wp14:textId="77777777">
-      <w:pPr>
-        <w:spacing w:line="360" w:lineRule="auto"/>
-        <w:jc w:val="center"/>
-        <w:rPr>
-          <w:sz w:val="28"/>
-          <w:szCs w:val="28"/>
-        </w:rPr>
       </w:pPr>
       <w:r>
         <w:drawing>
-          <wp:inline xmlns:wp14="http://schemas.microsoft.com/office/word/2010/wordprocessingDrawing" wp14:editId="39A3232F" wp14:anchorId="08A1DA80">
-            <wp:extent cx="5114925" cy="3495675"/>
+          <wp:inline xmlns:wp14="http://schemas.microsoft.com/office/word/2010/wordprocessingDrawing" wp14:editId="31891E9B" wp14:anchorId="612C399D">
+            <wp:extent cx="6115050" cy="4095750"/>
             <wp:effectExtent l="0" t="0" r="0" b="0"/>
-            <wp:docPr id="5" name="Picture 5" title=""/>
+            <wp:docPr id="1413456747" name="" title=""/>
             <wp:cNvGraphicFramePr>
               <a:graphicFrameLocks noChangeAspect="1"/>
             </wp:cNvGraphicFramePr>
@@ -5538,14 +5620,14 @@
               <a:graphicData uri="http://schemas.openxmlformats.org/drawingml/2006/picture">
                 <pic:pic>
                   <pic:nvPicPr>
-                    <pic:cNvPr id="0" name="Picture 5"/>
+                    <pic:cNvPr id="0" name=""/>
                     <pic:cNvPicPr/>
                   </pic:nvPicPr>
                   <pic:blipFill>
-                    <a:blip r:embed="R078e51d9121a4c26">
-                      <a:extLst xmlns:a="http://schemas.openxmlformats.org/drawingml/2006/main">
-                        <a:ext uri="{28A0092B-C50C-407E-A947-70E740481C1C}">
-                          <a14:useLocalDpi xmlns:a14="http://schemas.microsoft.com/office/drawing/2010/main" val="0"/>
+                    <a:blip r:embed="Rdd257c5297fe4b7d">
+                      <a:extLst>
+                        <a:ext xmlns:a="http://schemas.openxmlformats.org/drawingml/2006/main" uri="{28A0092B-C50C-407E-A947-70E740481C1C}">
+                          <a14:useLocalDpi val="0"/>
                         </a:ext>
                       </a:extLst>
                     </a:blip>
@@ -5554,9 +5636,9 @@
                     </a:stretch>
                   </pic:blipFill>
                   <pic:spPr>
-                    <a:xfrm rot="0" flipH="0" flipV="0">
+                    <a:xfrm>
                       <a:off x="0" y="0"/>
-                      <a:ext cx="5114925" cy="3495675"/>
+                      <a:ext cx="6115050" cy="4095750"/>
                     </a:xfrm>
                     <a:prstGeom prst="rect">
                       <a:avLst/>
@@ -5569,7 +5651,7 @@
         </w:drawing>
       </w:r>
     </w:p>
-    <w:p xmlns:wp14="http://schemas.microsoft.com/office/word/2010/wordml" wp14:textId="77777777">
+    <w:p xmlns:wp14="http://schemas.microsoft.com/office/word/2010/wordml" wp14:textId="2D1E7A5F">
       <w:pPr>
         <w:spacing w:line="360" w:lineRule="auto"/>
         <w:jc w:val="center"/>
@@ -5583,99 +5665,21 @@
           <w:sz w:val="28"/>
           <w:szCs w:val="28"/>
         </w:rPr>
-        <w:t>Рисунок 5: Программный расчёт структурной сложности первой программы по второму критерию, часть 2</w:t>
-      </w:r>
-    </w:p>
-    <w:p xmlns:wp14="http://schemas.microsoft.com/office/word/2010/wordml" wp14:textId="77777777">
-      <w:pPr>
-        <w:spacing w:line="360" w:lineRule="auto"/>
-        <w:jc w:val="both"/>
-        <w:rPr>
-          <w:sz w:val="28"/>
-          <w:szCs w:val="28"/>
-        </w:rPr>
-      </w:pPr>
-    </w:p>
-    <w:p xmlns:wp14="http://schemas.microsoft.com/office/word/2010/wordml" wp14:textId="77777777">
-      <w:pPr>
-        <w:numPr>
-          <w:ilvl w:val="0"/>
-          <w:numId w:val="11"/>
-        </w:numPr>
-        <w:spacing w:line="360" w:lineRule="auto"/>
-        <w:jc w:val="both"/>
-        <w:rPr>
-          <w:sz w:val="28"/>
-          <w:szCs w:val="28"/>
-        </w:rPr>
-      </w:pPr>
-      <w:r>
-        <w:rPr>
-          <w:sz w:val="28"/>
-          <w:szCs w:val="28"/>
-        </w:rPr>
-        <w:t xml:space="preserve">Для программы из первой лабораторной работы была подсчитана структурная сложность по двум критериям с помощью программы </w:t>
-      </w:r>
-      <w:r>
-        <w:rPr>
-          <w:sz w:val="28"/>
-          <w:szCs w:val="28"/>
-          <w:lang w:val="en-US"/>
-        </w:rPr>
-        <w:t>ways</w:t>
-      </w:r>
-      <w:r>
-        <w:rPr>
-          <w:sz w:val="28"/>
-          <w:szCs w:val="28"/>
-        </w:rPr>
-        <w:t>.</w:t>
-      </w:r>
-      <w:r>
-        <w:rPr>
-          <w:sz w:val="28"/>
-          <w:szCs w:val="28"/>
-          <w:lang w:val="en-US"/>
-        </w:rPr>
-        <w:t>exe</w:t>
-      </w:r>
-      <w:r>
-        <w:rPr>
-          <w:sz w:val="28"/>
-          <w:szCs w:val="28"/>
-        </w:rPr>
-        <w:t>.</w:t>
-      </w:r>
-      <w:r>
-        <w:rPr>
-          <w:sz w:val="28"/>
-          <w:szCs w:val="28"/>
-        </w:rPr>
-        <w:t xml:space="preserve"> </w:t>
-      </w:r>
-      <w:r>
-        <w:rPr>
-          <w:sz w:val="28"/>
-          <w:szCs w:val="28"/>
-        </w:rPr>
-        <w:t>Результаты расчёта структурной сложности по первому критерию приведены на Рисунке 6, по второму критерию – на Рисунке 7:</w:t>
-      </w:r>
-    </w:p>
-    <w:p xmlns:wp14="http://schemas.microsoft.com/office/word/2010/wordml" wp14:textId="77777777">
-      <w:pPr>
+        <w:t>Рисунок 5: Программный расчёт структурной сложности программы из первой лабораторной работы по первому критерию</w:t>
+      </w:r>
+    </w:p>
+    <w:p xmlns:wp14="http://schemas.microsoft.com/office/word/2010/wordml" wp14:textId="62071172">
+      <w:pPr>
+        <w:pStyle w:val="Normal"/>
         <w:spacing w:line="360" w:lineRule="auto"/>
         <w:jc w:val="center"/>
-        <w:rPr>
-          <w:sz w:val="28"/>
-          <w:szCs w:val="28"/>
-        </w:rPr>
       </w:pPr>
       <w:r>
         <w:drawing>
-          <wp:inline xmlns:wp14="http://schemas.microsoft.com/office/word/2010/wordprocessingDrawing" wp14:editId="43EFC52A" wp14:anchorId="763C9CCA">
-            <wp:extent cx="5057775" cy="3457575"/>
+          <wp:inline xmlns:wp14="http://schemas.microsoft.com/office/word/2010/wordprocessingDrawing" wp14:editId="689AAFB1" wp14:anchorId="4EF851BA">
+            <wp:extent cx="6076952" cy="4124325"/>
             <wp:effectExtent l="0" t="0" r="0" b="0"/>
-            <wp:docPr id="6" name="Picture 6" title=""/>
+            <wp:docPr id="1028380284" name="" title=""/>
             <wp:cNvGraphicFramePr>
               <a:graphicFrameLocks noChangeAspect="1"/>
             </wp:cNvGraphicFramePr>
@@ -5683,14 +5687,14 @@
               <a:graphicData uri="http://schemas.openxmlformats.org/drawingml/2006/picture">
                 <pic:pic>
                   <pic:nvPicPr>
-                    <pic:cNvPr id="0" name="Picture 6"/>
+                    <pic:cNvPr id="0" name=""/>
                     <pic:cNvPicPr/>
                   </pic:nvPicPr>
                   <pic:blipFill>
-                    <a:blip r:embed="Re98e7df9b0e843f7">
-                      <a:extLst xmlns:a="http://schemas.openxmlformats.org/drawingml/2006/main">
-                        <a:ext uri="{28A0092B-C50C-407E-A947-70E740481C1C}">
-                          <a14:useLocalDpi xmlns:a14="http://schemas.microsoft.com/office/drawing/2010/main" val="0"/>
+                    <a:blip r:embed="Rc0ddab2c889b472c">
+                      <a:extLst>
+                        <a:ext xmlns:a="http://schemas.openxmlformats.org/drawingml/2006/main" uri="{28A0092B-C50C-407E-A947-70E740481C1C}">
+                          <a14:useLocalDpi val="0"/>
                         </a:ext>
                       </a:extLst>
                     </a:blip>
@@ -5699,9 +5703,9 @@
                     </a:stretch>
                   </pic:blipFill>
                   <pic:spPr>
-                    <a:xfrm rot="0" flipH="0" flipV="0">
+                    <a:xfrm>
                       <a:off x="0" y="0"/>
-                      <a:ext cx="5057775" cy="3457575"/>
+                      <a:ext cx="6076952" cy="4124325"/>
                     </a:xfrm>
                     <a:prstGeom prst="rect">
                       <a:avLst/>
@@ -5714,7 +5718,7 @@
         </w:drawing>
       </w:r>
     </w:p>
-    <w:p xmlns:wp14="http://schemas.microsoft.com/office/word/2010/wordml" wp14:textId="77777777">
+    <w:p xmlns:wp14="http://schemas.microsoft.com/office/word/2010/wordml" wp14:textId="7FB3EDF4">
       <w:pPr>
         <w:spacing w:line="360" w:lineRule="auto"/>
         <w:jc w:val="center"/>
@@ -5728,87 +5732,7 @@
           <w:sz w:val="28"/>
           <w:szCs w:val="28"/>
         </w:rPr>
-        <w:t>Рисунок 6: Программный расчёт структурной сложности программы из первой лабораторной работы по первому критерию</w:t>
-      </w:r>
-    </w:p>
-    <w:p xmlns:wp14="http://schemas.microsoft.com/office/word/2010/wordml" wp14:textId="77777777">
-      <w:pPr>
-        <w:spacing w:line="360" w:lineRule="auto"/>
-        <w:jc w:val="center"/>
-        <w:rPr>
-          <w:sz w:val="28"/>
-          <w:szCs w:val="28"/>
-        </w:rPr>
-      </w:pPr>
-    </w:p>
-    <w:p xmlns:wp14="http://schemas.microsoft.com/office/word/2010/wordml" wp14:textId="77777777">
-      <w:pPr>
-        <w:spacing w:line="360" w:lineRule="auto"/>
-        <w:jc w:val="center"/>
-        <w:rPr>
-          <w:sz w:val="28"/>
-          <w:szCs w:val="28"/>
-        </w:rPr>
-      </w:pPr>
-      <w:r>
-        <w:drawing>
-          <wp:inline xmlns:wp14="http://schemas.microsoft.com/office/word/2010/wordprocessingDrawing" wp14:editId="28CDB445" wp14:anchorId="273CF2FD">
-            <wp:extent cx="5038724" cy="3448050"/>
-            <wp:effectExtent l="0" t="0" r="0" b="0"/>
-            <wp:docPr id="7" name="Picture 7" title=""/>
-            <wp:cNvGraphicFramePr>
-              <a:graphicFrameLocks noChangeAspect="1"/>
-            </wp:cNvGraphicFramePr>
-            <a:graphic>
-              <a:graphicData uri="http://schemas.openxmlformats.org/drawingml/2006/picture">
-                <pic:pic>
-                  <pic:nvPicPr>
-                    <pic:cNvPr id="0" name="Picture 7"/>
-                    <pic:cNvPicPr/>
-                  </pic:nvPicPr>
-                  <pic:blipFill>
-                    <a:blip r:embed="Rf7d37e648a114cea">
-                      <a:extLst xmlns:a="http://schemas.openxmlformats.org/drawingml/2006/main">
-                        <a:ext uri="{28A0092B-C50C-407E-A947-70E740481C1C}">
-                          <a14:useLocalDpi xmlns:a14="http://schemas.microsoft.com/office/drawing/2010/main" val="0"/>
-                        </a:ext>
-                      </a:extLst>
-                    </a:blip>
-                    <a:stretch>
-                      <a:fillRect/>
-                    </a:stretch>
-                  </pic:blipFill>
-                  <pic:spPr>
-                    <a:xfrm rot="0" flipH="0" flipV="0">
-                      <a:off x="0" y="0"/>
-                      <a:ext cx="5038724" cy="3448050"/>
-                    </a:xfrm>
-                    <a:prstGeom prst="rect">
-                      <a:avLst/>
-                    </a:prstGeom>
-                  </pic:spPr>
-                </pic:pic>
-              </a:graphicData>
-            </a:graphic>
-          </wp:inline>
-        </w:drawing>
-      </w:r>
-    </w:p>
-    <w:p xmlns:wp14="http://schemas.microsoft.com/office/word/2010/wordml" wp14:textId="77777777">
-      <w:pPr>
-        <w:spacing w:line="360" w:lineRule="auto"/>
-        <w:jc w:val="center"/>
-        <w:rPr>
-          <w:sz w:val="28"/>
-          <w:szCs w:val="28"/>
-        </w:rPr>
-      </w:pPr>
-      <w:r>
-        <w:rPr>
-          <w:sz w:val="28"/>
-          <w:szCs w:val="28"/>
-        </w:rPr>
-        <w:t>Рисунок 7: Программный расчёт структурной сложности программы из первой лабораторной работы по второму критерию</w:t>
+        <w:t>Рисунок 6: Программный расчёт структурной сложности программы из первой лабораторной работы по второму критерию</w:t>
       </w:r>
     </w:p>
     <w:p xmlns:wp14="http://schemas.microsoft.com/office/word/2010/wordml" wp14:textId="77777777">
@@ -5851,7 +5775,7 @@
         <w:t>Выводы.</w:t>
       </w:r>
     </w:p>
-    <w:p xmlns:wp14="http://schemas.microsoft.com/office/word/2010/wordml" wp14:textId="639361E0">
+    <w:p xmlns:wp14="http://schemas.microsoft.com/office/word/2010/wordml" wp14:textId="2286D31C">
       <w:pPr>
         <w:spacing w:line="360" w:lineRule="auto"/>
         <w:ind w:firstLine="709"/>
@@ -5896,7 +5820,7 @@
           <w:sz w:val="28"/>
           <w:szCs w:val="28"/>
         </w:rPr>
-        <w:t>. Оба способа показали одинаковый результат (25 по первому и второму критерию для первой программы, 6 по первому и второму критерию для второй), что говорит о правильности выполнения.</w:t>
+        <w:t>. Оба способа показали одинаковый результат (13 по первому и второму критерию для первой программы, 6 по первому и второму критерию для программы из 1 работы), что говорит о правильности выполнения.</w:t>
       </w:r>
     </w:p>
     <w:p xmlns:wp14="http://schemas.microsoft.com/office/word/2010/wordml" wp14:textId="77777777">

</xml_diff>